<commit_message>
fix: Export Word avec structures complexes
</commit_message>
<xml_diff>
--- a/public/word/ressource.docx
+++ b/public/word/ressource.docx
@@ -1,6 +1,6 @@
 
 <file path=word/document.xml><?xml version="1.0" encoding="utf-8"?>
-<w:document xmlns:wpc="http://schemas.microsoft.com/office/word/2010/wordprocessingCanvas" xmlns:cx="http://schemas.microsoft.com/office/drawing/2014/chartex" xmlns:cx1="http://schemas.microsoft.com/office/drawing/2015/9/8/chartex" xmlns:cx2="http://schemas.microsoft.com/office/drawing/2015/10/21/chartex" xmlns:cx3="http://schemas.microsoft.com/office/drawing/2016/5/9/chartex" xmlns:cx4="http://schemas.microsoft.com/office/drawing/2016/5/10/chartex" xmlns:cx5="http://schemas.microsoft.com/office/drawing/2016/5/11/chartex" xmlns:cx6="http://schemas.microsoft.com/office/drawing/2016/5/12/chartex" xmlns:cx7="http://schemas.microsoft.com/office/drawing/2016/5/13/chartex" xmlns:cx8="http://schemas.microsoft.com/office/drawing/2016/5/14/chartex" xmlns:mc="http://schemas.openxmlformats.org/markup-compatibility/2006" xmlns:aink="http://schemas.microsoft.com/office/drawing/2016/ink" xmlns:am3d="http://schemas.microsoft.com/office/drawing/2017/model3d" xmlns:o="urn:schemas-microsoft-com:office:office" xmlns:r="http://schemas.openxmlformats.org/officeDocument/2006/relationships" xmlns:m="http://schemas.openxmlformats.org/officeDocument/2006/math" xmlns:v="urn:schemas-microsoft-com:vml" xmlns:wp14="http://schemas.microsoft.com/office/word/2010/wordprocessingDrawing" xmlns:wp="http://schemas.openxmlformats.org/drawingml/2006/wordprocessingDrawing" xmlns:w10="urn:schemas-microsoft-com:office:word" xmlns:w="http://schemas.openxmlformats.org/wordprocessingml/2006/main" xmlns:w14="http://schemas.microsoft.com/office/word/2010/wordml" xmlns:w15="http://schemas.microsoft.com/office/word/2012/wordml" xmlns:w16cex="http://schemas.microsoft.com/office/word/2018/wordml/cex" xmlns:w16cid="http://schemas.microsoft.com/office/word/2016/wordml/cid" xmlns:w16="http://schemas.microsoft.com/office/word/2018/wordml" xmlns:w16se="http://schemas.microsoft.com/office/word/2015/wordml/symex" xmlns:wpg="http://schemas.microsoft.com/office/word/2010/wordprocessingGroup" xmlns:wpi="http://schemas.microsoft.com/office/word/2010/wordprocessingInk" xmlns:wne="http://schemas.microsoft.com/office/word/2006/wordml" xmlns:wps="http://schemas.microsoft.com/office/word/2010/wordprocessingShape" mc:Ignorable="w14 w15 w16se w16cid w16 w16cex wp14">
+<w:document xmlns:wpc="http://schemas.microsoft.com/office/word/2010/wordprocessingCanvas" xmlns:cx="http://schemas.microsoft.com/office/drawing/2014/chartex" xmlns:cx1="http://schemas.microsoft.com/office/drawing/2015/9/8/chartex" xmlns:cx2="http://schemas.microsoft.com/office/drawing/2015/10/21/chartex" xmlns:cx3="http://schemas.microsoft.com/office/drawing/2016/5/9/chartex" xmlns:cx4="http://schemas.microsoft.com/office/drawing/2016/5/10/chartex" xmlns:cx5="http://schemas.microsoft.com/office/drawing/2016/5/11/chartex" xmlns:cx6="http://schemas.microsoft.com/office/drawing/2016/5/12/chartex" xmlns:cx7="http://schemas.microsoft.com/office/drawing/2016/5/13/chartex" xmlns:cx8="http://schemas.microsoft.com/office/drawing/2016/5/14/chartex" xmlns:mc="http://schemas.openxmlformats.org/markup-compatibility/2006" xmlns:aink="http://schemas.microsoft.com/office/drawing/2016/ink" xmlns:am3d="http://schemas.microsoft.com/office/drawing/2017/model3d" xmlns:o="urn:schemas-microsoft-com:office:office" xmlns:r="http://schemas.openxmlformats.org/officeDocument/2006/relationships" xmlns:m="http://schemas.openxmlformats.org/officeDocument/2006/math" xmlns:v="urn:schemas-microsoft-com:vml" xmlns:wp14="http://schemas.microsoft.com/office/word/2010/wordprocessingDrawing" xmlns:wp="http://schemas.openxmlformats.org/drawingml/2006/wordprocessingDrawing" xmlns:w10="urn:schemas-microsoft-com:office:word" xmlns:w="http://schemas.openxmlformats.org/wordprocessingml/2006/main" xmlns:w14="http://schemas.microsoft.com/office/word/2010/wordml" xmlns:w15="http://schemas.microsoft.com/office/word/2012/wordml" xmlns:w16cex="http://schemas.microsoft.com/office/word/2018/wordml/cex" xmlns:w16cid="http://schemas.microsoft.com/office/word/2016/wordml/cid" xmlns:w16="http://schemas.microsoft.com/office/word/2018/wordml" xmlns:w16sdtdh="http://schemas.microsoft.com/office/word/2020/wordml/sdtdatahash" xmlns:w16se="http://schemas.microsoft.com/office/word/2015/wordml/symex" xmlns:wpg="http://schemas.microsoft.com/office/word/2010/wordprocessingGroup" xmlns:wpi="http://schemas.microsoft.com/office/word/2010/wordprocessingInk" xmlns:wne="http://schemas.microsoft.com/office/word/2006/wordml" xmlns:wps="http://schemas.microsoft.com/office/word/2010/wordprocessingShape" mc:Ignorable="w14 w15 w16se w16cid w16 w16cex w16sdtdh wp14">
   <w:body>
     <w:tbl>
       <w:tblPr>
@@ -419,18 +419,161 @@
     </w:p>
     <w:p>
       <w:pPr>
-        <w:rPr>
-          <w:rFonts w:ascii="Arial" w:hAnsi="Arial" w:cs="Arial"/>
-          <w:sz w:val="20"/>
-          <w:szCs w:val="20"/>
-        </w:rPr>
-      </w:pPr>
-      <w:r>
-        <w:rPr>
-          <w:sz w:val="22"/>
-          <w:szCs w:val="22"/>
-        </w:rPr>
-        <w:t>${descriptif}</w:t>
+        <w:tabs>
+          <w:tab w:val="left" w:pos="916"/>
+          <w:tab w:val="left" w:pos="1832"/>
+          <w:tab w:val="left" w:pos="2748"/>
+          <w:tab w:val="left" w:pos="3664"/>
+          <w:tab w:val="left" w:pos="4580"/>
+          <w:tab w:val="left" w:pos="5496"/>
+          <w:tab w:val="left" w:pos="6412"/>
+          <w:tab w:val="left" w:pos="7328"/>
+          <w:tab w:val="left" w:pos="8244"/>
+          <w:tab w:val="left" w:pos="9160"/>
+          <w:tab w:val="left" w:pos="10076"/>
+          <w:tab w:val="left" w:pos="10992"/>
+          <w:tab w:val="left" w:pos="11908"/>
+          <w:tab w:val="left" w:pos="12824"/>
+          <w:tab w:val="left" w:pos="13740"/>
+          <w:tab w:val="left" w:pos="14656"/>
+        </w:tabs>
+        <w:rPr>
+          <w:sz w:val="22"/>
+          <w:szCs w:val="22"/>
+        </w:rPr>
+      </w:pPr>
+      <w:r>
+        <w:rPr>
+          <w:sz w:val="22"/>
+          <w:szCs w:val="22"/>
+        </w:rPr>
+        <w:t>${</w:t>
+      </w:r>
+      <w:proofErr w:type="spellStart"/>
+      <w:r>
+        <w:rPr>
+          <w:sz w:val="22"/>
+          <w:szCs w:val="22"/>
+        </w:rPr>
+        <w:t>descriptif</w:t>
+      </w:r>
+      <w:r>
+        <w:rPr>
+          <w:sz w:val="22"/>
+          <w:szCs w:val="22"/>
+        </w:rPr>
+        <w:t>block</w:t>
+      </w:r>
+      <w:proofErr w:type="spellEnd"/>
+      <w:r>
+        <w:rPr>
+          <w:sz w:val="22"/>
+          <w:szCs w:val="22"/>
+        </w:rPr>
+        <w:t>}</w:t>
+      </w:r>
+    </w:p>
+    <w:p>
+      <w:pPr>
+        <w:tabs>
+          <w:tab w:val="left" w:pos="916"/>
+          <w:tab w:val="left" w:pos="1832"/>
+          <w:tab w:val="left" w:pos="2748"/>
+          <w:tab w:val="left" w:pos="3664"/>
+          <w:tab w:val="left" w:pos="4580"/>
+          <w:tab w:val="left" w:pos="5496"/>
+          <w:tab w:val="left" w:pos="6412"/>
+          <w:tab w:val="left" w:pos="7328"/>
+          <w:tab w:val="left" w:pos="8244"/>
+          <w:tab w:val="left" w:pos="9160"/>
+          <w:tab w:val="left" w:pos="10076"/>
+          <w:tab w:val="left" w:pos="10992"/>
+          <w:tab w:val="left" w:pos="11908"/>
+          <w:tab w:val="left" w:pos="12824"/>
+          <w:tab w:val="left" w:pos="13740"/>
+          <w:tab w:val="left" w:pos="14656"/>
+        </w:tabs>
+        <w:rPr>
+          <w:sz w:val="22"/>
+          <w:szCs w:val="22"/>
+        </w:rPr>
+      </w:pPr>
+      <w:r>
+        <w:rPr>
+          <w:sz w:val="22"/>
+          <w:szCs w:val="22"/>
+        </w:rPr>
+        <w:t>${</w:t>
+      </w:r>
+      <w:r>
+        <w:rPr>
+          <w:sz w:val="22"/>
+          <w:szCs w:val="22"/>
+        </w:rPr>
+        <w:t>descriptif</w:t>
+      </w:r>
+      <w:r>
+        <w:rPr>
+          <w:sz w:val="22"/>
+          <w:szCs w:val="22"/>
+        </w:rPr>
+        <w:t>}</w:t>
+      </w:r>
+    </w:p>
+    <w:p>
+      <w:pPr>
+        <w:tabs>
+          <w:tab w:val="left" w:pos="916"/>
+          <w:tab w:val="left" w:pos="1832"/>
+          <w:tab w:val="left" w:pos="2748"/>
+          <w:tab w:val="left" w:pos="3664"/>
+          <w:tab w:val="left" w:pos="4580"/>
+          <w:tab w:val="left" w:pos="5496"/>
+          <w:tab w:val="left" w:pos="6412"/>
+          <w:tab w:val="left" w:pos="7328"/>
+          <w:tab w:val="left" w:pos="8244"/>
+          <w:tab w:val="left" w:pos="9160"/>
+          <w:tab w:val="left" w:pos="10076"/>
+          <w:tab w:val="left" w:pos="10992"/>
+          <w:tab w:val="left" w:pos="11908"/>
+          <w:tab w:val="left" w:pos="12824"/>
+          <w:tab w:val="left" w:pos="13740"/>
+          <w:tab w:val="left" w:pos="14656"/>
+        </w:tabs>
+        <w:rPr>
+          <w:sz w:val="22"/>
+          <w:szCs w:val="22"/>
+        </w:rPr>
+      </w:pPr>
+      <w:r>
+        <w:rPr>
+          <w:sz w:val="22"/>
+          <w:szCs w:val="22"/>
+        </w:rPr>
+        <w:t>${/</w:t>
+      </w:r>
+      <w:proofErr w:type="spellStart"/>
+      <w:r>
+        <w:rPr>
+          <w:sz w:val="22"/>
+          <w:szCs w:val="22"/>
+        </w:rPr>
+        <w:t>descriptif</w:t>
+      </w:r>
+      <w:r>
+        <w:rPr>
+          <w:sz w:val="22"/>
+          <w:szCs w:val="22"/>
+        </w:rPr>
+        <w:t>block</w:t>
+      </w:r>
+      <w:proofErr w:type="spellEnd"/>
+      <w:r>
+        <w:rPr>
+          <w:sz w:val="22"/>
+          <w:szCs w:val="22"/>
+        </w:rPr>
+        <w:t>}</w:t>
       </w:r>
     </w:p>
     <w:p>
@@ -584,7 +727,7 @@
 </file>
 
 <file path=word/endnotes.xml><?xml version="1.0" encoding="utf-8"?>
-<w:endnotes xmlns:wpc="http://schemas.microsoft.com/office/word/2010/wordprocessingCanvas" xmlns:cx="http://schemas.microsoft.com/office/drawing/2014/chartex" xmlns:cx1="http://schemas.microsoft.com/office/drawing/2015/9/8/chartex" xmlns:cx2="http://schemas.microsoft.com/office/drawing/2015/10/21/chartex" xmlns:cx3="http://schemas.microsoft.com/office/drawing/2016/5/9/chartex" xmlns:cx4="http://schemas.microsoft.com/office/drawing/2016/5/10/chartex" xmlns:cx5="http://schemas.microsoft.com/office/drawing/2016/5/11/chartex" xmlns:cx6="http://schemas.microsoft.com/office/drawing/2016/5/12/chartex" xmlns:cx7="http://schemas.microsoft.com/office/drawing/2016/5/13/chartex" xmlns:cx8="http://schemas.microsoft.com/office/drawing/2016/5/14/chartex" xmlns:mc="http://schemas.openxmlformats.org/markup-compatibility/2006" xmlns:aink="http://schemas.microsoft.com/office/drawing/2016/ink" xmlns:am3d="http://schemas.microsoft.com/office/drawing/2017/model3d" xmlns:o="urn:schemas-microsoft-com:office:office" xmlns:r="http://schemas.openxmlformats.org/officeDocument/2006/relationships" xmlns:m="http://schemas.openxmlformats.org/officeDocument/2006/math" xmlns:v="urn:schemas-microsoft-com:vml" xmlns:wp14="http://schemas.microsoft.com/office/word/2010/wordprocessingDrawing" xmlns:wp="http://schemas.openxmlformats.org/drawingml/2006/wordprocessingDrawing" xmlns:w10="urn:schemas-microsoft-com:office:word" xmlns:w="http://schemas.openxmlformats.org/wordprocessingml/2006/main" xmlns:w14="http://schemas.microsoft.com/office/word/2010/wordml" xmlns:w15="http://schemas.microsoft.com/office/word/2012/wordml" xmlns:w16cex="http://schemas.microsoft.com/office/word/2018/wordml/cex" xmlns:w16cid="http://schemas.microsoft.com/office/word/2016/wordml/cid" xmlns:w16="http://schemas.microsoft.com/office/word/2018/wordml" xmlns:w16se="http://schemas.microsoft.com/office/word/2015/wordml/symex" xmlns:wpg="http://schemas.microsoft.com/office/word/2010/wordprocessingGroup" xmlns:wpi="http://schemas.microsoft.com/office/word/2010/wordprocessingInk" xmlns:wne="http://schemas.microsoft.com/office/word/2006/wordml" xmlns:wps="http://schemas.microsoft.com/office/word/2010/wordprocessingShape" mc:Ignorable="w14 w15 w16se w16cid w16 w16cex wp14">
+<w:endnotes xmlns:wpc="http://schemas.microsoft.com/office/word/2010/wordprocessingCanvas" xmlns:cx="http://schemas.microsoft.com/office/drawing/2014/chartex" xmlns:cx1="http://schemas.microsoft.com/office/drawing/2015/9/8/chartex" xmlns:cx2="http://schemas.microsoft.com/office/drawing/2015/10/21/chartex" xmlns:cx3="http://schemas.microsoft.com/office/drawing/2016/5/9/chartex" xmlns:cx4="http://schemas.microsoft.com/office/drawing/2016/5/10/chartex" xmlns:cx5="http://schemas.microsoft.com/office/drawing/2016/5/11/chartex" xmlns:cx6="http://schemas.microsoft.com/office/drawing/2016/5/12/chartex" xmlns:cx7="http://schemas.microsoft.com/office/drawing/2016/5/13/chartex" xmlns:cx8="http://schemas.microsoft.com/office/drawing/2016/5/14/chartex" xmlns:mc="http://schemas.openxmlformats.org/markup-compatibility/2006" xmlns:aink="http://schemas.microsoft.com/office/drawing/2016/ink" xmlns:am3d="http://schemas.microsoft.com/office/drawing/2017/model3d" xmlns:o="urn:schemas-microsoft-com:office:office" xmlns:r="http://schemas.openxmlformats.org/officeDocument/2006/relationships" xmlns:m="http://schemas.openxmlformats.org/officeDocument/2006/math" xmlns:v="urn:schemas-microsoft-com:vml" xmlns:wp14="http://schemas.microsoft.com/office/word/2010/wordprocessingDrawing" xmlns:wp="http://schemas.openxmlformats.org/drawingml/2006/wordprocessingDrawing" xmlns:w10="urn:schemas-microsoft-com:office:word" xmlns:w="http://schemas.openxmlformats.org/wordprocessingml/2006/main" xmlns:w14="http://schemas.microsoft.com/office/word/2010/wordml" xmlns:w15="http://schemas.microsoft.com/office/word/2012/wordml" xmlns:w16cex="http://schemas.microsoft.com/office/word/2018/wordml/cex" xmlns:w16cid="http://schemas.microsoft.com/office/word/2016/wordml/cid" xmlns:w16="http://schemas.microsoft.com/office/word/2018/wordml" xmlns:w16sdtdh="http://schemas.microsoft.com/office/word/2020/wordml/sdtdatahash" xmlns:w16se="http://schemas.microsoft.com/office/word/2015/wordml/symex" xmlns:wpg="http://schemas.microsoft.com/office/word/2010/wordprocessingGroup" xmlns:wpi="http://schemas.microsoft.com/office/word/2010/wordprocessingInk" xmlns:wne="http://schemas.microsoft.com/office/word/2006/wordml" xmlns:wps="http://schemas.microsoft.com/office/word/2010/wordprocessingShape" mc:Ignorable="w14 w15 w16se w16cid w16 w16cex w16sdtdh wp14">
   <w:endnote w:type="separator" w:id="-1">
     <w:p>
       <w:r>
@@ -603,7 +746,7 @@
 </file>
 
 <file path=word/footer1.xml><?xml version="1.0" encoding="utf-8"?>
-<w:ftr xmlns:wpc="http://schemas.microsoft.com/office/word/2010/wordprocessingCanvas" xmlns:cx="http://schemas.microsoft.com/office/drawing/2014/chartex" xmlns:cx1="http://schemas.microsoft.com/office/drawing/2015/9/8/chartex" xmlns:cx2="http://schemas.microsoft.com/office/drawing/2015/10/21/chartex" xmlns:cx3="http://schemas.microsoft.com/office/drawing/2016/5/9/chartex" xmlns:cx4="http://schemas.microsoft.com/office/drawing/2016/5/10/chartex" xmlns:cx5="http://schemas.microsoft.com/office/drawing/2016/5/11/chartex" xmlns:cx6="http://schemas.microsoft.com/office/drawing/2016/5/12/chartex" xmlns:cx7="http://schemas.microsoft.com/office/drawing/2016/5/13/chartex" xmlns:cx8="http://schemas.microsoft.com/office/drawing/2016/5/14/chartex" xmlns:mc="http://schemas.openxmlformats.org/markup-compatibility/2006" xmlns:aink="http://schemas.microsoft.com/office/drawing/2016/ink" xmlns:am3d="http://schemas.microsoft.com/office/drawing/2017/model3d" xmlns:o="urn:schemas-microsoft-com:office:office" xmlns:r="http://schemas.openxmlformats.org/officeDocument/2006/relationships" xmlns:m="http://schemas.openxmlformats.org/officeDocument/2006/math" xmlns:v="urn:schemas-microsoft-com:vml" xmlns:wp14="http://schemas.microsoft.com/office/word/2010/wordprocessingDrawing" xmlns:wp="http://schemas.openxmlformats.org/drawingml/2006/wordprocessingDrawing" xmlns:w10="urn:schemas-microsoft-com:office:word" xmlns:w="http://schemas.openxmlformats.org/wordprocessingml/2006/main" xmlns:w14="http://schemas.microsoft.com/office/word/2010/wordml" xmlns:w15="http://schemas.microsoft.com/office/word/2012/wordml" xmlns:w16cex="http://schemas.microsoft.com/office/word/2018/wordml/cex" xmlns:w16cid="http://schemas.microsoft.com/office/word/2016/wordml/cid" xmlns:w16="http://schemas.microsoft.com/office/word/2018/wordml" xmlns:w16se="http://schemas.microsoft.com/office/word/2015/wordml/symex" xmlns:wpg="http://schemas.microsoft.com/office/word/2010/wordprocessingGroup" xmlns:wpi="http://schemas.microsoft.com/office/word/2010/wordprocessingInk" xmlns:wne="http://schemas.microsoft.com/office/word/2006/wordml" xmlns:wps="http://schemas.microsoft.com/office/word/2010/wordprocessingShape" mc:Ignorable="w14 w15 w16se w16cid w16 w16cex wp14">
+<w:ftr xmlns:wpc="http://schemas.microsoft.com/office/word/2010/wordprocessingCanvas" xmlns:cx="http://schemas.microsoft.com/office/drawing/2014/chartex" xmlns:cx1="http://schemas.microsoft.com/office/drawing/2015/9/8/chartex" xmlns:cx2="http://schemas.microsoft.com/office/drawing/2015/10/21/chartex" xmlns:cx3="http://schemas.microsoft.com/office/drawing/2016/5/9/chartex" xmlns:cx4="http://schemas.microsoft.com/office/drawing/2016/5/10/chartex" xmlns:cx5="http://schemas.microsoft.com/office/drawing/2016/5/11/chartex" xmlns:cx6="http://schemas.microsoft.com/office/drawing/2016/5/12/chartex" xmlns:cx7="http://schemas.microsoft.com/office/drawing/2016/5/13/chartex" xmlns:cx8="http://schemas.microsoft.com/office/drawing/2016/5/14/chartex" xmlns:mc="http://schemas.openxmlformats.org/markup-compatibility/2006" xmlns:aink="http://schemas.microsoft.com/office/drawing/2016/ink" xmlns:am3d="http://schemas.microsoft.com/office/drawing/2017/model3d" xmlns:o="urn:schemas-microsoft-com:office:office" xmlns:r="http://schemas.openxmlformats.org/officeDocument/2006/relationships" xmlns:m="http://schemas.openxmlformats.org/officeDocument/2006/math" xmlns:v="urn:schemas-microsoft-com:vml" xmlns:wp14="http://schemas.microsoft.com/office/word/2010/wordprocessingDrawing" xmlns:wp="http://schemas.openxmlformats.org/drawingml/2006/wordprocessingDrawing" xmlns:w10="urn:schemas-microsoft-com:office:word" xmlns:w="http://schemas.openxmlformats.org/wordprocessingml/2006/main" xmlns:w14="http://schemas.microsoft.com/office/word/2010/wordml" xmlns:w15="http://schemas.microsoft.com/office/word/2012/wordml" xmlns:w16cex="http://schemas.microsoft.com/office/word/2018/wordml/cex" xmlns:w16cid="http://schemas.microsoft.com/office/word/2016/wordml/cid" xmlns:w16="http://schemas.microsoft.com/office/word/2018/wordml" xmlns:w16sdtdh="http://schemas.microsoft.com/office/word/2020/wordml/sdtdatahash" xmlns:w16se="http://schemas.microsoft.com/office/word/2015/wordml/symex" xmlns:wpg="http://schemas.microsoft.com/office/word/2010/wordprocessingGroup" xmlns:wpi="http://schemas.microsoft.com/office/word/2010/wordprocessingInk" xmlns:wne="http://schemas.microsoft.com/office/word/2006/wordml" xmlns:wps="http://schemas.microsoft.com/office/word/2010/wordprocessingShape" mc:Ignorable="w14 w15 w16se w16cid w16 w16cex w16sdtdh wp14">
   <w:p>
     <w:pPr>
       <w:pStyle w:val="Pieddepage"/>
@@ -613,7 +756,7 @@
 </file>
 
 <file path=word/footer2.xml><?xml version="1.0" encoding="utf-8"?>
-<w:ftr xmlns:wpc="http://schemas.microsoft.com/office/word/2010/wordprocessingCanvas" xmlns:cx="http://schemas.microsoft.com/office/drawing/2014/chartex" xmlns:cx1="http://schemas.microsoft.com/office/drawing/2015/9/8/chartex" xmlns:cx2="http://schemas.microsoft.com/office/drawing/2015/10/21/chartex" xmlns:cx3="http://schemas.microsoft.com/office/drawing/2016/5/9/chartex" xmlns:cx4="http://schemas.microsoft.com/office/drawing/2016/5/10/chartex" xmlns:cx5="http://schemas.microsoft.com/office/drawing/2016/5/11/chartex" xmlns:cx6="http://schemas.microsoft.com/office/drawing/2016/5/12/chartex" xmlns:cx7="http://schemas.microsoft.com/office/drawing/2016/5/13/chartex" xmlns:cx8="http://schemas.microsoft.com/office/drawing/2016/5/14/chartex" xmlns:mc="http://schemas.openxmlformats.org/markup-compatibility/2006" xmlns:aink="http://schemas.microsoft.com/office/drawing/2016/ink" xmlns:am3d="http://schemas.microsoft.com/office/drawing/2017/model3d" xmlns:o="urn:schemas-microsoft-com:office:office" xmlns:r="http://schemas.openxmlformats.org/officeDocument/2006/relationships" xmlns:m="http://schemas.openxmlformats.org/officeDocument/2006/math" xmlns:v="urn:schemas-microsoft-com:vml" xmlns:wp14="http://schemas.microsoft.com/office/word/2010/wordprocessingDrawing" xmlns:wp="http://schemas.openxmlformats.org/drawingml/2006/wordprocessingDrawing" xmlns:w10="urn:schemas-microsoft-com:office:word" xmlns:w="http://schemas.openxmlformats.org/wordprocessingml/2006/main" xmlns:w14="http://schemas.microsoft.com/office/word/2010/wordml" xmlns:w15="http://schemas.microsoft.com/office/word/2012/wordml" xmlns:w16cex="http://schemas.microsoft.com/office/word/2018/wordml/cex" xmlns:w16cid="http://schemas.microsoft.com/office/word/2016/wordml/cid" xmlns:w16="http://schemas.microsoft.com/office/word/2018/wordml" xmlns:w16se="http://schemas.microsoft.com/office/word/2015/wordml/symex" xmlns:wpg="http://schemas.microsoft.com/office/word/2010/wordprocessingGroup" xmlns:wpi="http://schemas.microsoft.com/office/word/2010/wordprocessingInk" xmlns:wne="http://schemas.microsoft.com/office/word/2006/wordml" xmlns:wps="http://schemas.microsoft.com/office/word/2010/wordprocessingShape" mc:Ignorable="w14 w15 w16se w16cid w16 w16cex wp14">
+<w:ftr xmlns:wpc="http://schemas.microsoft.com/office/word/2010/wordprocessingCanvas" xmlns:cx="http://schemas.microsoft.com/office/drawing/2014/chartex" xmlns:cx1="http://schemas.microsoft.com/office/drawing/2015/9/8/chartex" xmlns:cx2="http://schemas.microsoft.com/office/drawing/2015/10/21/chartex" xmlns:cx3="http://schemas.microsoft.com/office/drawing/2016/5/9/chartex" xmlns:cx4="http://schemas.microsoft.com/office/drawing/2016/5/10/chartex" xmlns:cx5="http://schemas.microsoft.com/office/drawing/2016/5/11/chartex" xmlns:cx6="http://schemas.microsoft.com/office/drawing/2016/5/12/chartex" xmlns:cx7="http://schemas.microsoft.com/office/drawing/2016/5/13/chartex" xmlns:cx8="http://schemas.microsoft.com/office/drawing/2016/5/14/chartex" xmlns:mc="http://schemas.openxmlformats.org/markup-compatibility/2006" xmlns:aink="http://schemas.microsoft.com/office/drawing/2016/ink" xmlns:am3d="http://schemas.microsoft.com/office/drawing/2017/model3d" xmlns:o="urn:schemas-microsoft-com:office:office" xmlns:r="http://schemas.openxmlformats.org/officeDocument/2006/relationships" xmlns:m="http://schemas.openxmlformats.org/officeDocument/2006/math" xmlns:v="urn:schemas-microsoft-com:vml" xmlns:wp14="http://schemas.microsoft.com/office/word/2010/wordprocessingDrawing" xmlns:wp="http://schemas.openxmlformats.org/drawingml/2006/wordprocessingDrawing" xmlns:w10="urn:schemas-microsoft-com:office:word" xmlns:w="http://schemas.openxmlformats.org/wordprocessingml/2006/main" xmlns:w14="http://schemas.microsoft.com/office/word/2010/wordml" xmlns:w15="http://schemas.microsoft.com/office/word/2012/wordml" xmlns:w16cex="http://schemas.microsoft.com/office/word/2018/wordml/cex" xmlns:w16cid="http://schemas.microsoft.com/office/word/2016/wordml/cid" xmlns:w16="http://schemas.microsoft.com/office/word/2018/wordml" xmlns:w16sdtdh="http://schemas.microsoft.com/office/word/2020/wordml/sdtdatahash" xmlns:w16se="http://schemas.microsoft.com/office/word/2015/wordml/symex" xmlns:wpg="http://schemas.microsoft.com/office/word/2010/wordprocessingGroup" xmlns:wpi="http://schemas.microsoft.com/office/word/2010/wordprocessingInk" xmlns:wne="http://schemas.microsoft.com/office/word/2006/wordml" xmlns:wps="http://schemas.microsoft.com/office/word/2010/wordprocessingShape" mc:Ignorable="w14 w15 w16se w16cid w16 w16cex w16sdtdh wp14">
   <w:p>
     <w:pPr>
       <w:jc w:val="both"/>
@@ -695,7 +838,7 @@
 </file>
 
 <file path=word/footer3.xml><?xml version="1.0" encoding="utf-8"?>
-<w:ftr xmlns:wpc="http://schemas.microsoft.com/office/word/2010/wordprocessingCanvas" xmlns:cx="http://schemas.microsoft.com/office/drawing/2014/chartex" xmlns:cx1="http://schemas.microsoft.com/office/drawing/2015/9/8/chartex" xmlns:cx2="http://schemas.microsoft.com/office/drawing/2015/10/21/chartex" xmlns:cx3="http://schemas.microsoft.com/office/drawing/2016/5/9/chartex" xmlns:cx4="http://schemas.microsoft.com/office/drawing/2016/5/10/chartex" xmlns:cx5="http://schemas.microsoft.com/office/drawing/2016/5/11/chartex" xmlns:cx6="http://schemas.microsoft.com/office/drawing/2016/5/12/chartex" xmlns:cx7="http://schemas.microsoft.com/office/drawing/2016/5/13/chartex" xmlns:cx8="http://schemas.microsoft.com/office/drawing/2016/5/14/chartex" xmlns:mc="http://schemas.openxmlformats.org/markup-compatibility/2006" xmlns:aink="http://schemas.microsoft.com/office/drawing/2016/ink" xmlns:am3d="http://schemas.microsoft.com/office/drawing/2017/model3d" xmlns:o="urn:schemas-microsoft-com:office:office" xmlns:r="http://schemas.openxmlformats.org/officeDocument/2006/relationships" xmlns:m="http://schemas.openxmlformats.org/officeDocument/2006/math" xmlns:v="urn:schemas-microsoft-com:vml" xmlns:wp14="http://schemas.microsoft.com/office/word/2010/wordprocessingDrawing" xmlns:wp="http://schemas.openxmlformats.org/drawingml/2006/wordprocessingDrawing" xmlns:w10="urn:schemas-microsoft-com:office:word" xmlns:w="http://schemas.openxmlformats.org/wordprocessingml/2006/main" xmlns:w14="http://schemas.microsoft.com/office/word/2010/wordml" xmlns:w15="http://schemas.microsoft.com/office/word/2012/wordml" xmlns:w16cex="http://schemas.microsoft.com/office/word/2018/wordml/cex" xmlns:w16cid="http://schemas.microsoft.com/office/word/2016/wordml/cid" xmlns:w16="http://schemas.microsoft.com/office/word/2018/wordml" xmlns:w16se="http://schemas.microsoft.com/office/word/2015/wordml/symex" xmlns:wpg="http://schemas.microsoft.com/office/word/2010/wordprocessingGroup" xmlns:wpi="http://schemas.microsoft.com/office/word/2010/wordprocessingInk" xmlns:wne="http://schemas.microsoft.com/office/word/2006/wordml" xmlns:wps="http://schemas.microsoft.com/office/word/2010/wordprocessingShape" mc:Ignorable="w14 w15 w16se w16cid w16 w16cex wp14">
+<w:ftr xmlns:wpc="http://schemas.microsoft.com/office/word/2010/wordprocessingCanvas" xmlns:cx="http://schemas.microsoft.com/office/drawing/2014/chartex" xmlns:cx1="http://schemas.microsoft.com/office/drawing/2015/9/8/chartex" xmlns:cx2="http://schemas.microsoft.com/office/drawing/2015/10/21/chartex" xmlns:cx3="http://schemas.microsoft.com/office/drawing/2016/5/9/chartex" xmlns:cx4="http://schemas.microsoft.com/office/drawing/2016/5/10/chartex" xmlns:cx5="http://schemas.microsoft.com/office/drawing/2016/5/11/chartex" xmlns:cx6="http://schemas.microsoft.com/office/drawing/2016/5/12/chartex" xmlns:cx7="http://schemas.microsoft.com/office/drawing/2016/5/13/chartex" xmlns:cx8="http://schemas.microsoft.com/office/drawing/2016/5/14/chartex" xmlns:mc="http://schemas.openxmlformats.org/markup-compatibility/2006" xmlns:aink="http://schemas.microsoft.com/office/drawing/2016/ink" xmlns:am3d="http://schemas.microsoft.com/office/drawing/2017/model3d" xmlns:o="urn:schemas-microsoft-com:office:office" xmlns:r="http://schemas.openxmlformats.org/officeDocument/2006/relationships" xmlns:m="http://schemas.openxmlformats.org/officeDocument/2006/math" xmlns:v="urn:schemas-microsoft-com:vml" xmlns:wp14="http://schemas.microsoft.com/office/word/2010/wordprocessingDrawing" xmlns:wp="http://schemas.openxmlformats.org/drawingml/2006/wordprocessingDrawing" xmlns:w10="urn:schemas-microsoft-com:office:word" xmlns:w="http://schemas.openxmlformats.org/wordprocessingml/2006/main" xmlns:w14="http://schemas.microsoft.com/office/word/2010/wordml" xmlns:w15="http://schemas.microsoft.com/office/word/2012/wordml" xmlns:w16cex="http://schemas.microsoft.com/office/word/2018/wordml/cex" xmlns:w16cid="http://schemas.microsoft.com/office/word/2016/wordml/cid" xmlns:w16="http://schemas.microsoft.com/office/word/2018/wordml" xmlns:w16sdtdh="http://schemas.microsoft.com/office/word/2020/wordml/sdtdatahash" xmlns:w16se="http://schemas.microsoft.com/office/word/2015/wordml/symex" xmlns:wpg="http://schemas.microsoft.com/office/word/2010/wordprocessingGroup" xmlns:wpi="http://schemas.microsoft.com/office/word/2010/wordprocessingInk" xmlns:wne="http://schemas.microsoft.com/office/word/2006/wordml" xmlns:wps="http://schemas.microsoft.com/office/word/2010/wordprocessingShape" mc:Ignorable="w14 w15 w16se w16cid w16 w16cex w16sdtdh wp14">
   <w:p>
     <w:pPr>
       <w:pStyle w:val="Pieddepage"/>
@@ -705,7 +848,7 @@
 </file>
 
 <file path=word/footnotes.xml><?xml version="1.0" encoding="utf-8"?>
-<w:footnotes xmlns:wpc="http://schemas.microsoft.com/office/word/2010/wordprocessingCanvas" xmlns:cx="http://schemas.microsoft.com/office/drawing/2014/chartex" xmlns:cx1="http://schemas.microsoft.com/office/drawing/2015/9/8/chartex" xmlns:cx2="http://schemas.microsoft.com/office/drawing/2015/10/21/chartex" xmlns:cx3="http://schemas.microsoft.com/office/drawing/2016/5/9/chartex" xmlns:cx4="http://schemas.microsoft.com/office/drawing/2016/5/10/chartex" xmlns:cx5="http://schemas.microsoft.com/office/drawing/2016/5/11/chartex" xmlns:cx6="http://schemas.microsoft.com/office/drawing/2016/5/12/chartex" xmlns:cx7="http://schemas.microsoft.com/office/drawing/2016/5/13/chartex" xmlns:cx8="http://schemas.microsoft.com/office/drawing/2016/5/14/chartex" xmlns:mc="http://schemas.openxmlformats.org/markup-compatibility/2006" xmlns:aink="http://schemas.microsoft.com/office/drawing/2016/ink" xmlns:am3d="http://schemas.microsoft.com/office/drawing/2017/model3d" xmlns:o="urn:schemas-microsoft-com:office:office" xmlns:r="http://schemas.openxmlformats.org/officeDocument/2006/relationships" xmlns:m="http://schemas.openxmlformats.org/officeDocument/2006/math" xmlns:v="urn:schemas-microsoft-com:vml" xmlns:wp14="http://schemas.microsoft.com/office/word/2010/wordprocessingDrawing" xmlns:wp="http://schemas.openxmlformats.org/drawingml/2006/wordprocessingDrawing" xmlns:w10="urn:schemas-microsoft-com:office:word" xmlns:w="http://schemas.openxmlformats.org/wordprocessingml/2006/main" xmlns:w14="http://schemas.microsoft.com/office/word/2010/wordml" xmlns:w15="http://schemas.microsoft.com/office/word/2012/wordml" xmlns:w16cex="http://schemas.microsoft.com/office/word/2018/wordml/cex" xmlns:w16cid="http://schemas.microsoft.com/office/word/2016/wordml/cid" xmlns:w16="http://schemas.microsoft.com/office/word/2018/wordml" xmlns:w16se="http://schemas.microsoft.com/office/word/2015/wordml/symex" xmlns:wpg="http://schemas.microsoft.com/office/word/2010/wordprocessingGroup" xmlns:wpi="http://schemas.microsoft.com/office/word/2010/wordprocessingInk" xmlns:wne="http://schemas.microsoft.com/office/word/2006/wordml" xmlns:wps="http://schemas.microsoft.com/office/word/2010/wordprocessingShape" mc:Ignorable="w14 w15 w16se w16cid w16 w16cex wp14">
+<w:footnotes xmlns:wpc="http://schemas.microsoft.com/office/word/2010/wordprocessingCanvas" xmlns:cx="http://schemas.microsoft.com/office/drawing/2014/chartex" xmlns:cx1="http://schemas.microsoft.com/office/drawing/2015/9/8/chartex" xmlns:cx2="http://schemas.microsoft.com/office/drawing/2015/10/21/chartex" xmlns:cx3="http://schemas.microsoft.com/office/drawing/2016/5/9/chartex" xmlns:cx4="http://schemas.microsoft.com/office/drawing/2016/5/10/chartex" xmlns:cx5="http://schemas.microsoft.com/office/drawing/2016/5/11/chartex" xmlns:cx6="http://schemas.microsoft.com/office/drawing/2016/5/12/chartex" xmlns:cx7="http://schemas.microsoft.com/office/drawing/2016/5/13/chartex" xmlns:cx8="http://schemas.microsoft.com/office/drawing/2016/5/14/chartex" xmlns:mc="http://schemas.openxmlformats.org/markup-compatibility/2006" xmlns:aink="http://schemas.microsoft.com/office/drawing/2016/ink" xmlns:am3d="http://schemas.microsoft.com/office/drawing/2017/model3d" xmlns:o="urn:schemas-microsoft-com:office:office" xmlns:r="http://schemas.openxmlformats.org/officeDocument/2006/relationships" xmlns:m="http://schemas.openxmlformats.org/officeDocument/2006/math" xmlns:v="urn:schemas-microsoft-com:vml" xmlns:wp14="http://schemas.microsoft.com/office/word/2010/wordprocessingDrawing" xmlns:wp="http://schemas.openxmlformats.org/drawingml/2006/wordprocessingDrawing" xmlns:w10="urn:schemas-microsoft-com:office:word" xmlns:w="http://schemas.openxmlformats.org/wordprocessingml/2006/main" xmlns:w14="http://schemas.microsoft.com/office/word/2010/wordml" xmlns:w15="http://schemas.microsoft.com/office/word/2012/wordml" xmlns:w16cex="http://schemas.microsoft.com/office/word/2018/wordml/cex" xmlns:w16cid="http://schemas.microsoft.com/office/word/2016/wordml/cid" xmlns:w16="http://schemas.microsoft.com/office/word/2018/wordml" xmlns:w16sdtdh="http://schemas.microsoft.com/office/word/2020/wordml/sdtdatahash" xmlns:w16se="http://schemas.microsoft.com/office/word/2015/wordml/symex" xmlns:wpg="http://schemas.microsoft.com/office/word/2010/wordprocessingGroup" xmlns:wpi="http://schemas.microsoft.com/office/word/2010/wordprocessingInk" xmlns:wne="http://schemas.microsoft.com/office/word/2006/wordml" xmlns:wps="http://schemas.microsoft.com/office/word/2010/wordprocessingShape" mc:Ignorable="w14 w15 w16se w16cid w16 w16cex w16sdtdh wp14">
   <w:footnote w:type="separator" w:id="-1">
     <w:p>
       <w:r>
@@ -724,7 +867,7 @@
 </file>
 
 <file path=word/header1.xml><?xml version="1.0" encoding="utf-8"?>
-<w:hdr xmlns:wpc="http://schemas.microsoft.com/office/word/2010/wordprocessingCanvas" xmlns:cx="http://schemas.microsoft.com/office/drawing/2014/chartex" xmlns:cx1="http://schemas.microsoft.com/office/drawing/2015/9/8/chartex" xmlns:cx2="http://schemas.microsoft.com/office/drawing/2015/10/21/chartex" xmlns:cx3="http://schemas.microsoft.com/office/drawing/2016/5/9/chartex" xmlns:cx4="http://schemas.microsoft.com/office/drawing/2016/5/10/chartex" xmlns:cx5="http://schemas.microsoft.com/office/drawing/2016/5/11/chartex" xmlns:cx6="http://schemas.microsoft.com/office/drawing/2016/5/12/chartex" xmlns:cx7="http://schemas.microsoft.com/office/drawing/2016/5/13/chartex" xmlns:cx8="http://schemas.microsoft.com/office/drawing/2016/5/14/chartex" xmlns:mc="http://schemas.openxmlformats.org/markup-compatibility/2006" xmlns:aink="http://schemas.microsoft.com/office/drawing/2016/ink" xmlns:am3d="http://schemas.microsoft.com/office/drawing/2017/model3d" xmlns:o="urn:schemas-microsoft-com:office:office" xmlns:r="http://schemas.openxmlformats.org/officeDocument/2006/relationships" xmlns:m="http://schemas.openxmlformats.org/officeDocument/2006/math" xmlns:v="urn:schemas-microsoft-com:vml" xmlns:wp14="http://schemas.microsoft.com/office/word/2010/wordprocessingDrawing" xmlns:wp="http://schemas.openxmlformats.org/drawingml/2006/wordprocessingDrawing" xmlns:w10="urn:schemas-microsoft-com:office:word" xmlns:w="http://schemas.openxmlformats.org/wordprocessingml/2006/main" xmlns:w14="http://schemas.microsoft.com/office/word/2010/wordml" xmlns:w15="http://schemas.microsoft.com/office/word/2012/wordml" xmlns:w16cex="http://schemas.microsoft.com/office/word/2018/wordml/cex" xmlns:w16cid="http://schemas.microsoft.com/office/word/2016/wordml/cid" xmlns:w16="http://schemas.microsoft.com/office/word/2018/wordml" xmlns:w16se="http://schemas.microsoft.com/office/word/2015/wordml/symex" xmlns:wpg="http://schemas.microsoft.com/office/word/2010/wordprocessingGroup" xmlns:wpi="http://schemas.microsoft.com/office/word/2010/wordprocessingInk" xmlns:wne="http://schemas.microsoft.com/office/word/2006/wordml" xmlns:wps="http://schemas.microsoft.com/office/word/2010/wordprocessingShape" mc:Ignorable="w14 w15 w16se w16cid w16 w16cex wp14">
+<w:hdr xmlns:wpc="http://schemas.microsoft.com/office/word/2010/wordprocessingCanvas" xmlns:cx="http://schemas.microsoft.com/office/drawing/2014/chartex" xmlns:cx1="http://schemas.microsoft.com/office/drawing/2015/9/8/chartex" xmlns:cx2="http://schemas.microsoft.com/office/drawing/2015/10/21/chartex" xmlns:cx3="http://schemas.microsoft.com/office/drawing/2016/5/9/chartex" xmlns:cx4="http://schemas.microsoft.com/office/drawing/2016/5/10/chartex" xmlns:cx5="http://schemas.microsoft.com/office/drawing/2016/5/11/chartex" xmlns:cx6="http://schemas.microsoft.com/office/drawing/2016/5/12/chartex" xmlns:cx7="http://schemas.microsoft.com/office/drawing/2016/5/13/chartex" xmlns:cx8="http://schemas.microsoft.com/office/drawing/2016/5/14/chartex" xmlns:mc="http://schemas.openxmlformats.org/markup-compatibility/2006" xmlns:aink="http://schemas.microsoft.com/office/drawing/2016/ink" xmlns:am3d="http://schemas.microsoft.com/office/drawing/2017/model3d" xmlns:o="urn:schemas-microsoft-com:office:office" xmlns:r="http://schemas.openxmlformats.org/officeDocument/2006/relationships" xmlns:m="http://schemas.openxmlformats.org/officeDocument/2006/math" xmlns:v="urn:schemas-microsoft-com:vml" xmlns:wp14="http://schemas.microsoft.com/office/word/2010/wordprocessingDrawing" xmlns:wp="http://schemas.openxmlformats.org/drawingml/2006/wordprocessingDrawing" xmlns:w10="urn:schemas-microsoft-com:office:word" xmlns:w="http://schemas.openxmlformats.org/wordprocessingml/2006/main" xmlns:w14="http://schemas.microsoft.com/office/word/2010/wordml" xmlns:w15="http://schemas.microsoft.com/office/word/2012/wordml" xmlns:w16cex="http://schemas.microsoft.com/office/word/2018/wordml/cex" xmlns:w16cid="http://schemas.microsoft.com/office/word/2016/wordml/cid" xmlns:w16="http://schemas.microsoft.com/office/word/2018/wordml" xmlns:w16sdtdh="http://schemas.microsoft.com/office/word/2020/wordml/sdtdatahash" xmlns:w16se="http://schemas.microsoft.com/office/word/2015/wordml/symex" xmlns:wpg="http://schemas.microsoft.com/office/word/2010/wordprocessingGroup" xmlns:wpi="http://schemas.microsoft.com/office/word/2010/wordprocessingInk" xmlns:wne="http://schemas.microsoft.com/office/word/2006/wordml" xmlns:wps="http://schemas.microsoft.com/office/word/2010/wordprocessingShape" mc:Ignorable="w14 w15 w16se w16cid w16 w16cex w16sdtdh wp14">
   <w:p>
     <w:pPr>
       <w:pStyle w:val="En-tte"/>
@@ -769,7 +912,7 @@
 </file>
 
 <file path=word/header2.xml><?xml version="1.0" encoding="utf-8"?>
-<w:hdr xmlns:wpc="http://schemas.microsoft.com/office/word/2010/wordprocessingCanvas" xmlns:cx="http://schemas.microsoft.com/office/drawing/2014/chartex" xmlns:cx1="http://schemas.microsoft.com/office/drawing/2015/9/8/chartex" xmlns:cx2="http://schemas.microsoft.com/office/drawing/2015/10/21/chartex" xmlns:cx3="http://schemas.microsoft.com/office/drawing/2016/5/9/chartex" xmlns:cx4="http://schemas.microsoft.com/office/drawing/2016/5/10/chartex" xmlns:cx5="http://schemas.microsoft.com/office/drawing/2016/5/11/chartex" xmlns:cx6="http://schemas.microsoft.com/office/drawing/2016/5/12/chartex" xmlns:cx7="http://schemas.microsoft.com/office/drawing/2016/5/13/chartex" xmlns:cx8="http://schemas.microsoft.com/office/drawing/2016/5/14/chartex" xmlns:mc="http://schemas.openxmlformats.org/markup-compatibility/2006" xmlns:aink="http://schemas.microsoft.com/office/drawing/2016/ink" xmlns:am3d="http://schemas.microsoft.com/office/drawing/2017/model3d" xmlns:o="urn:schemas-microsoft-com:office:office" xmlns:r="http://schemas.openxmlformats.org/officeDocument/2006/relationships" xmlns:m="http://schemas.openxmlformats.org/officeDocument/2006/math" xmlns:v="urn:schemas-microsoft-com:vml" xmlns:wp14="http://schemas.microsoft.com/office/word/2010/wordprocessingDrawing" xmlns:wp="http://schemas.openxmlformats.org/drawingml/2006/wordprocessingDrawing" xmlns:w10="urn:schemas-microsoft-com:office:word" xmlns:w="http://schemas.openxmlformats.org/wordprocessingml/2006/main" xmlns:w14="http://schemas.microsoft.com/office/word/2010/wordml" xmlns:w15="http://schemas.microsoft.com/office/word/2012/wordml" xmlns:w16cex="http://schemas.microsoft.com/office/word/2018/wordml/cex" xmlns:w16cid="http://schemas.microsoft.com/office/word/2016/wordml/cid" xmlns:w16="http://schemas.microsoft.com/office/word/2018/wordml" xmlns:w16se="http://schemas.microsoft.com/office/word/2015/wordml/symex" xmlns:wpg="http://schemas.microsoft.com/office/word/2010/wordprocessingGroup" xmlns:wpi="http://schemas.microsoft.com/office/word/2010/wordprocessingInk" xmlns:wne="http://schemas.microsoft.com/office/word/2006/wordml" xmlns:wps="http://schemas.microsoft.com/office/word/2010/wordprocessingShape" mc:Ignorable="w14 w15 w16se w16cid w16 w16cex wp14">
+<w:hdr xmlns:wpc="http://schemas.microsoft.com/office/word/2010/wordprocessingCanvas" xmlns:cx="http://schemas.microsoft.com/office/drawing/2014/chartex" xmlns:cx1="http://schemas.microsoft.com/office/drawing/2015/9/8/chartex" xmlns:cx2="http://schemas.microsoft.com/office/drawing/2015/10/21/chartex" xmlns:cx3="http://schemas.microsoft.com/office/drawing/2016/5/9/chartex" xmlns:cx4="http://schemas.microsoft.com/office/drawing/2016/5/10/chartex" xmlns:cx5="http://schemas.microsoft.com/office/drawing/2016/5/11/chartex" xmlns:cx6="http://schemas.microsoft.com/office/drawing/2016/5/12/chartex" xmlns:cx7="http://schemas.microsoft.com/office/drawing/2016/5/13/chartex" xmlns:cx8="http://schemas.microsoft.com/office/drawing/2016/5/14/chartex" xmlns:mc="http://schemas.openxmlformats.org/markup-compatibility/2006" xmlns:aink="http://schemas.microsoft.com/office/drawing/2016/ink" xmlns:am3d="http://schemas.microsoft.com/office/drawing/2017/model3d" xmlns:o="urn:schemas-microsoft-com:office:office" xmlns:r="http://schemas.openxmlformats.org/officeDocument/2006/relationships" xmlns:m="http://schemas.openxmlformats.org/officeDocument/2006/math" xmlns:v="urn:schemas-microsoft-com:vml" xmlns:wp14="http://schemas.microsoft.com/office/word/2010/wordprocessingDrawing" xmlns:wp="http://schemas.openxmlformats.org/drawingml/2006/wordprocessingDrawing" xmlns:w10="urn:schemas-microsoft-com:office:word" xmlns:w="http://schemas.openxmlformats.org/wordprocessingml/2006/main" xmlns:w14="http://schemas.microsoft.com/office/word/2010/wordml" xmlns:w15="http://schemas.microsoft.com/office/word/2012/wordml" xmlns:w16cex="http://schemas.microsoft.com/office/word/2018/wordml/cex" xmlns:w16cid="http://schemas.microsoft.com/office/word/2016/wordml/cid" xmlns:w16="http://schemas.microsoft.com/office/word/2018/wordml" xmlns:w16sdtdh="http://schemas.microsoft.com/office/word/2020/wordml/sdtdatahash" xmlns:w16se="http://schemas.microsoft.com/office/word/2015/wordml/symex" xmlns:wpg="http://schemas.microsoft.com/office/word/2010/wordprocessingGroup" xmlns:wpi="http://schemas.microsoft.com/office/word/2010/wordprocessingInk" xmlns:wne="http://schemas.microsoft.com/office/word/2006/wordml" xmlns:wps="http://schemas.microsoft.com/office/word/2010/wordprocessingShape" mc:Ignorable="w14 w15 w16se w16cid w16 w16cex w16sdtdh wp14">
   <w:p>
     <w:pPr>
       <w:pStyle w:val="En-tte"/>
@@ -814,7 +957,7 @@
 </file>
 
 <file path=word/header3.xml><?xml version="1.0" encoding="utf-8"?>
-<w:hdr xmlns:wpc="http://schemas.microsoft.com/office/word/2010/wordprocessingCanvas" xmlns:cx="http://schemas.microsoft.com/office/drawing/2014/chartex" xmlns:cx1="http://schemas.microsoft.com/office/drawing/2015/9/8/chartex" xmlns:cx2="http://schemas.microsoft.com/office/drawing/2015/10/21/chartex" xmlns:cx3="http://schemas.microsoft.com/office/drawing/2016/5/9/chartex" xmlns:cx4="http://schemas.microsoft.com/office/drawing/2016/5/10/chartex" xmlns:cx5="http://schemas.microsoft.com/office/drawing/2016/5/11/chartex" xmlns:cx6="http://schemas.microsoft.com/office/drawing/2016/5/12/chartex" xmlns:cx7="http://schemas.microsoft.com/office/drawing/2016/5/13/chartex" xmlns:cx8="http://schemas.microsoft.com/office/drawing/2016/5/14/chartex" xmlns:mc="http://schemas.openxmlformats.org/markup-compatibility/2006" xmlns:aink="http://schemas.microsoft.com/office/drawing/2016/ink" xmlns:am3d="http://schemas.microsoft.com/office/drawing/2017/model3d" xmlns:o="urn:schemas-microsoft-com:office:office" xmlns:r="http://schemas.openxmlformats.org/officeDocument/2006/relationships" xmlns:m="http://schemas.openxmlformats.org/officeDocument/2006/math" xmlns:v="urn:schemas-microsoft-com:vml" xmlns:wp14="http://schemas.microsoft.com/office/word/2010/wordprocessingDrawing" xmlns:wp="http://schemas.openxmlformats.org/drawingml/2006/wordprocessingDrawing" xmlns:w10="urn:schemas-microsoft-com:office:word" xmlns:w="http://schemas.openxmlformats.org/wordprocessingml/2006/main" xmlns:w14="http://schemas.microsoft.com/office/word/2010/wordml" xmlns:w15="http://schemas.microsoft.com/office/word/2012/wordml" xmlns:w16cex="http://schemas.microsoft.com/office/word/2018/wordml/cex" xmlns:w16cid="http://schemas.microsoft.com/office/word/2016/wordml/cid" xmlns:w16="http://schemas.microsoft.com/office/word/2018/wordml" xmlns:w16se="http://schemas.microsoft.com/office/word/2015/wordml/symex" xmlns:wpg="http://schemas.microsoft.com/office/word/2010/wordprocessingGroup" xmlns:wpi="http://schemas.microsoft.com/office/word/2010/wordprocessingInk" xmlns:wne="http://schemas.microsoft.com/office/word/2006/wordml" xmlns:wps="http://schemas.microsoft.com/office/word/2010/wordprocessingShape" mc:Ignorable="w14 w15 w16se w16cid w16 w16cex wp14">
+<w:hdr xmlns:wpc="http://schemas.microsoft.com/office/word/2010/wordprocessingCanvas" xmlns:cx="http://schemas.microsoft.com/office/drawing/2014/chartex" xmlns:cx1="http://schemas.microsoft.com/office/drawing/2015/9/8/chartex" xmlns:cx2="http://schemas.microsoft.com/office/drawing/2015/10/21/chartex" xmlns:cx3="http://schemas.microsoft.com/office/drawing/2016/5/9/chartex" xmlns:cx4="http://schemas.microsoft.com/office/drawing/2016/5/10/chartex" xmlns:cx5="http://schemas.microsoft.com/office/drawing/2016/5/11/chartex" xmlns:cx6="http://schemas.microsoft.com/office/drawing/2016/5/12/chartex" xmlns:cx7="http://schemas.microsoft.com/office/drawing/2016/5/13/chartex" xmlns:cx8="http://schemas.microsoft.com/office/drawing/2016/5/14/chartex" xmlns:mc="http://schemas.openxmlformats.org/markup-compatibility/2006" xmlns:aink="http://schemas.microsoft.com/office/drawing/2016/ink" xmlns:am3d="http://schemas.microsoft.com/office/drawing/2017/model3d" xmlns:o="urn:schemas-microsoft-com:office:office" xmlns:r="http://schemas.openxmlformats.org/officeDocument/2006/relationships" xmlns:m="http://schemas.openxmlformats.org/officeDocument/2006/math" xmlns:v="urn:schemas-microsoft-com:vml" xmlns:wp14="http://schemas.microsoft.com/office/word/2010/wordprocessingDrawing" xmlns:wp="http://schemas.openxmlformats.org/drawingml/2006/wordprocessingDrawing" xmlns:w10="urn:schemas-microsoft-com:office:word" xmlns:w="http://schemas.openxmlformats.org/wordprocessingml/2006/main" xmlns:w14="http://schemas.microsoft.com/office/word/2010/wordml" xmlns:w15="http://schemas.microsoft.com/office/word/2012/wordml" xmlns:w16cex="http://schemas.microsoft.com/office/word/2018/wordml/cex" xmlns:w16cid="http://schemas.microsoft.com/office/word/2016/wordml/cid" xmlns:w16="http://schemas.microsoft.com/office/word/2018/wordml" xmlns:w16sdtdh="http://schemas.microsoft.com/office/word/2020/wordml/sdtdatahash" xmlns:w16se="http://schemas.microsoft.com/office/word/2015/wordml/symex" xmlns:wpg="http://schemas.microsoft.com/office/word/2010/wordprocessingGroup" xmlns:wpi="http://schemas.microsoft.com/office/word/2010/wordprocessingInk" xmlns:wne="http://schemas.microsoft.com/office/word/2006/wordml" xmlns:wps="http://schemas.microsoft.com/office/word/2010/wordprocessingShape" mc:Ignorable="w14 w15 w16se w16cid w16 w16cex w16sdtdh wp14">
   <w:p>
     <w:pPr>
       <w:pStyle w:val="En-tte"/>
@@ -859,7 +1002,7 @@
 </file>
 
 <file path=word/numbering.xml><?xml version="1.0" encoding="utf-8"?>
-<w:numbering xmlns:wpc="http://schemas.microsoft.com/office/word/2010/wordprocessingCanvas" xmlns:cx="http://schemas.microsoft.com/office/drawing/2014/chartex" xmlns:cx1="http://schemas.microsoft.com/office/drawing/2015/9/8/chartex" xmlns:cx2="http://schemas.microsoft.com/office/drawing/2015/10/21/chartex" xmlns:cx3="http://schemas.microsoft.com/office/drawing/2016/5/9/chartex" xmlns:cx4="http://schemas.microsoft.com/office/drawing/2016/5/10/chartex" xmlns:cx5="http://schemas.microsoft.com/office/drawing/2016/5/11/chartex" xmlns:cx6="http://schemas.microsoft.com/office/drawing/2016/5/12/chartex" xmlns:cx7="http://schemas.microsoft.com/office/drawing/2016/5/13/chartex" xmlns:cx8="http://schemas.microsoft.com/office/drawing/2016/5/14/chartex" xmlns:mc="http://schemas.openxmlformats.org/markup-compatibility/2006" xmlns:aink="http://schemas.microsoft.com/office/drawing/2016/ink" xmlns:am3d="http://schemas.microsoft.com/office/drawing/2017/model3d" xmlns:o="urn:schemas-microsoft-com:office:office" xmlns:r="http://schemas.openxmlformats.org/officeDocument/2006/relationships" xmlns:m="http://schemas.openxmlformats.org/officeDocument/2006/math" xmlns:v="urn:schemas-microsoft-com:vml" xmlns:wp14="http://schemas.microsoft.com/office/word/2010/wordprocessingDrawing" xmlns:wp="http://schemas.openxmlformats.org/drawingml/2006/wordprocessingDrawing" xmlns:w10="urn:schemas-microsoft-com:office:word" xmlns:w="http://schemas.openxmlformats.org/wordprocessingml/2006/main" xmlns:w14="http://schemas.microsoft.com/office/word/2010/wordml" xmlns:w15="http://schemas.microsoft.com/office/word/2012/wordml" xmlns:w16cex="http://schemas.microsoft.com/office/word/2018/wordml/cex" xmlns:w16cid="http://schemas.microsoft.com/office/word/2016/wordml/cid" xmlns:w16="http://schemas.microsoft.com/office/word/2018/wordml" xmlns:w16se="http://schemas.microsoft.com/office/word/2015/wordml/symex" xmlns:wpg="http://schemas.microsoft.com/office/word/2010/wordprocessingGroup" xmlns:wpi="http://schemas.microsoft.com/office/word/2010/wordprocessingInk" xmlns:wne="http://schemas.microsoft.com/office/word/2006/wordml" xmlns:wps="http://schemas.microsoft.com/office/word/2010/wordprocessingShape" mc:Ignorable="w14 w15 w16se w16cid w16 w16cex wp14">
+<w:numbering xmlns:wpc="http://schemas.microsoft.com/office/word/2010/wordprocessingCanvas" xmlns:cx="http://schemas.microsoft.com/office/drawing/2014/chartex" xmlns:cx1="http://schemas.microsoft.com/office/drawing/2015/9/8/chartex" xmlns:cx2="http://schemas.microsoft.com/office/drawing/2015/10/21/chartex" xmlns:cx3="http://schemas.microsoft.com/office/drawing/2016/5/9/chartex" xmlns:cx4="http://schemas.microsoft.com/office/drawing/2016/5/10/chartex" xmlns:cx5="http://schemas.microsoft.com/office/drawing/2016/5/11/chartex" xmlns:cx6="http://schemas.microsoft.com/office/drawing/2016/5/12/chartex" xmlns:cx7="http://schemas.microsoft.com/office/drawing/2016/5/13/chartex" xmlns:cx8="http://schemas.microsoft.com/office/drawing/2016/5/14/chartex" xmlns:mc="http://schemas.openxmlformats.org/markup-compatibility/2006" xmlns:aink="http://schemas.microsoft.com/office/drawing/2016/ink" xmlns:am3d="http://schemas.microsoft.com/office/drawing/2017/model3d" xmlns:o="urn:schemas-microsoft-com:office:office" xmlns:r="http://schemas.openxmlformats.org/officeDocument/2006/relationships" xmlns:m="http://schemas.openxmlformats.org/officeDocument/2006/math" xmlns:v="urn:schemas-microsoft-com:vml" xmlns:wp14="http://schemas.microsoft.com/office/word/2010/wordprocessingDrawing" xmlns:wp="http://schemas.openxmlformats.org/drawingml/2006/wordprocessingDrawing" xmlns:w10="urn:schemas-microsoft-com:office:word" xmlns:w="http://schemas.openxmlformats.org/wordprocessingml/2006/main" xmlns:w14="http://schemas.microsoft.com/office/word/2010/wordml" xmlns:w15="http://schemas.microsoft.com/office/word/2012/wordml" xmlns:w16cex="http://schemas.microsoft.com/office/word/2018/wordml/cex" xmlns:w16cid="http://schemas.microsoft.com/office/word/2016/wordml/cid" xmlns:w16="http://schemas.microsoft.com/office/word/2018/wordml" xmlns:w16sdtdh="http://schemas.microsoft.com/office/word/2020/wordml/sdtdatahash" xmlns:w16se="http://schemas.microsoft.com/office/word/2015/wordml/symex" xmlns:wpg="http://schemas.microsoft.com/office/word/2010/wordprocessingGroup" xmlns:wpi="http://schemas.microsoft.com/office/word/2010/wordprocessingInk" xmlns:wne="http://schemas.microsoft.com/office/word/2006/wordml" xmlns:wps="http://schemas.microsoft.com/office/word/2010/wordprocessingShape" mc:Ignorable="w14 w15 w16se w16cid w16 w16cex w16sdtdh wp14">
   <w:abstractNum w:abstractNumId="0" w15:restartNumberingAfterBreak="0">
     <w:nsid w:val="11E65DB9"/>
     <w:multiLevelType w:val="hybridMultilevel"/>
@@ -980,7 +1123,7 @@
 </file>
 
 <file path=word/styles.xml><?xml version="1.0" encoding="utf-8"?>
-<w:styles xmlns:mc="http://schemas.openxmlformats.org/markup-compatibility/2006" xmlns:r="http://schemas.openxmlformats.org/officeDocument/2006/relationships" xmlns:w="http://schemas.openxmlformats.org/wordprocessingml/2006/main" xmlns:w14="http://schemas.microsoft.com/office/word/2010/wordml" xmlns:w15="http://schemas.microsoft.com/office/word/2012/wordml" xmlns:w16cex="http://schemas.microsoft.com/office/word/2018/wordml/cex" xmlns:w16cid="http://schemas.microsoft.com/office/word/2016/wordml/cid" xmlns:w16="http://schemas.microsoft.com/office/word/2018/wordml" xmlns:w16se="http://schemas.microsoft.com/office/word/2015/wordml/symex" mc:Ignorable="w14 w15 w16se w16cid w16 w16cex">
+<w:styles xmlns:mc="http://schemas.openxmlformats.org/markup-compatibility/2006" xmlns:r="http://schemas.openxmlformats.org/officeDocument/2006/relationships" xmlns:w="http://schemas.openxmlformats.org/wordprocessingml/2006/main" xmlns:w14="http://schemas.microsoft.com/office/word/2010/wordml" xmlns:w15="http://schemas.microsoft.com/office/word/2012/wordml" xmlns:w16cex="http://schemas.microsoft.com/office/word/2018/wordml/cex" xmlns:w16cid="http://schemas.microsoft.com/office/word/2016/wordml/cid" xmlns:w16="http://schemas.microsoft.com/office/word/2018/wordml" xmlns:w16sdtdh="http://schemas.microsoft.com/office/word/2020/wordml/sdtdatahash" xmlns:w16se="http://schemas.microsoft.com/office/word/2015/wordml/symex" mc:Ignorable="w14 w15 w16se w16cid w16 w16cex w16sdtdh">
   <w:docDefaults>
     <w:rPrDefault>
       <w:rPr>

</xml_diff>

<commit_message>
fix: Nom des fichiers Word et format exporté.
</commit_message>
<xml_diff>
--- a/public/word/ressource.docx
+++ b/public/word/ressource.docx
@@ -437,6 +437,7 @@
           <w:tab w:val="left" w:pos="13740"/>
           <w:tab w:val="left" w:pos="14656"/>
         </w:tabs>
+        <w:spacing w:after="120"/>
         <w:jc w:val="both"/>
         <w:rPr>
           <w:sz w:val="22"/>
@@ -494,6 +495,7 @@
           <w:tab w:val="left" w:pos="13740"/>
           <w:tab w:val="left" w:pos="14656"/>
         </w:tabs>
+        <w:spacing w:after="120"/>
         <w:jc w:val="both"/>
         <w:rPr>
           <w:sz w:val="22"/>
@@ -542,6 +544,7 @@
           <w:tab w:val="left" w:pos="13740"/>
           <w:tab w:val="left" w:pos="14656"/>
         </w:tabs>
+        <w:spacing w:after="120"/>
         <w:jc w:val="both"/>
         <w:rPr>
           <w:sz w:val="22"/>
@@ -904,7 +907,7 @@
           </v:handles>
           <o:lock v:ext="edit" text="t" shapetype="t"/>
         </v:shapetype>
-        <v:shape id="PowerPlusWaterMarkObject5727775" o:spid="_x0000_s2051" type="#_x0000_t136" alt="" style="position:absolute;margin-left:0;margin-top:0;width:569.25pt;height:189.75pt;rotation:315;z-index:-251651072;mso-wrap-edited:f;mso-width-percent:0;mso-height-percent:0;mso-position-horizontal:center;mso-position-horizontal-relative:margin;mso-position-vertical:center;mso-position-vertical-relative:margin;mso-width-percent:0;mso-height-percent:0" o:allowincell="f" fillcolor="silver" stroked="f">
+        <v:shape id="PowerPlusWaterMarkObject5727775" o:spid="_x0000_s1027" type="#_x0000_t136" alt="" style="position:absolute;margin-left:0;margin-top:0;width:569.25pt;height:189.75pt;rotation:315;z-index:-251651072;mso-wrap-edited:f;mso-width-percent:0;mso-height-percent:0;mso-position-horizontal:center;mso-position-horizontal-relative:margin;mso-position-vertical:center;mso-position-vertical-relative:margin;mso-width-percent:0;mso-height-percent:0" o:allowincell="f" fillcolor="silver" stroked="f">
           <v:textpath style="font-family:&quot;Calibri&quot;;font-size:1pt;font-style:italic" string="Modèle "/>
           <w10:wrap anchorx="margin" anchory="margin"/>
         </v:shape>
@@ -949,7 +952,7 @@
           </v:handles>
           <o:lock v:ext="edit" text="t" shapetype="t"/>
         </v:shapetype>
-        <v:shape id="PowerPlusWaterMarkObject5727776" o:spid="_x0000_s2050" type="#_x0000_t136" alt="" style="position:absolute;margin-left:0;margin-top:0;width:569.25pt;height:189.75pt;rotation:315;z-index:-251646976;mso-wrap-edited:f;mso-width-percent:0;mso-height-percent:0;mso-position-horizontal:center;mso-position-horizontal-relative:margin;mso-position-vertical:center;mso-position-vertical-relative:margin;mso-width-percent:0;mso-height-percent:0" o:allowincell="f" fillcolor="silver" stroked="f">
+        <v:shape id="PowerPlusWaterMarkObject5727776" o:spid="_x0000_s1026" type="#_x0000_t136" alt="" style="position:absolute;margin-left:0;margin-top:0;width:569.25pt;height:189.75pt;rotation:315;z-index:-251646976;mso-wrap-edited:f;mso-width-percent:0;mso-height-percent:0;mso-position-horizontal:center;mso-position-horizontal-relative:margin;mso-position-vertical:center;mso-position-vertical-relative:margin;mso-width-percent:0;mso-height-percent:0" o:allowincell="f" fillcolor="silver" stroked="f">
           <v:textpath style="font-family:&quot;Calibri&quot;;font-size:1pt;font-style:italic" string="Modèle "/>
           <w10:wrap anchorx="margin" anchory="margin"/>
         </v:shape>
@@ -994,7 +997,7 @@
           </v:handles>
           <o:lock v:ext="edit" text="t" shapetype="t"/>
         </v:shapetype>
-        <v:shape id="PowerPlusWaterMarkObject5727774" o:spid="_x0000_s2049" type="#_x0000_t136" alt="" style="position:absolute;margin-left:0;margin-top:0;width:569.25pt;height:189.75pt;rotation:315;z-index:-251655168;mso-wrap-edited:f;mso-width-percent:0;mso-height-percent:0;mso-position-horizontal:center;mso-position-horizontal-relative:margin;mso-position-vertical:center;mso-position-vertical-relative:margin;mso-width-percent:0;mso-height-percent:0" o:allowincell="f" fillcolor="silver" stroked="f">
+        <v:shape id="PowerPlusWaterMarkObject5727774" o:spid="_x0000_s1025" type="#_x0000_t136" alt="" style="position:absolute;margin-left:0;margin-top:0;width:569.25pt;height:189.75pt;rotation:315;z-index:-251655168;mso-wrap-edited:f;mso-width-percent:0;mso-height-percent:0;mso-position-horizontal:center;mso-position-horizontal-relative:margin;mso-position-vertical:center;mso-position-vertical-relative:margin;mso-width-percent:0;mso-height-percent:0" o:allowincell="f" fillcolor="silver" stroked="f">
           <v:textpath style="font-family:&quot;Calibri&quot;;font-size:1pt;font-style:italic" string="Modèle "/>
           <w10:wrap anchorx="margin" anchory="margin"/>
         </v:shape>

</xml_diff>